<commit_message>
Update scrum log to reflect past week and half
</commit_message>
<xml_diff>
--- a/Documentation/Scrum Log.docx
+++ b/Documentation/Scrum Log.docx
@@ -47,6 +47,72 @@
     <w:p>
       <w:r>
         <w:t>-Nothing blocking</w:t>
+      </w:r>
+    </w:p>
+    <w:p/>
+    <w:p>
+      <w:r>
+        <w:t>9.25.12</w:t>
+      </w:r>
+    </w:p>
+    <w:p>
+      <w:r>
+        <w:t>-Discussed approach to take on coding (and started code)</w:t>
+      </w:r>
+    </w:p>
+    <w:p>
+      <w:r>
+        <w:t>-Next meeting will continue coding</w:t>
+      </w:r>
+    </w:p>
+    <w:p>
+      <w:r>
+        <w:t>-Nothing blocking</w:t>
+      </w:r>
+    </w:p>
+    <w:p/>
+    <w:p>
+      <w:r>
+        <w:t>9.28.12</w:t>
+      </w:r>
+    </w:p>
+    <w:p>
+      <w:r>
+        <w:t>-More coding done</w:t>
+      </w:r>
+    </w:p>
+    <w:p>
+      <w:r>
+        <w:t>-Next meeting more coding/start testing</w:t>
+      </w:r>
+    </w:p>
+    <w:p>
+      <w:r>
+        <w:t>-Nothing blocking</w:t>
+      </w:r>
+    </w:p>
+    <w:p/>
+    <w:p>
+      <w:r>
+        <w:t>10.2.12</w:t>
+      </w:r>
+    </w:p>
+    <w:p>
+      <w:r>
+        <w:t>-Discussed and started testing approach</w:t>
+      </w:r>
+    </w:p>
+    <w:p>
+      <w:r>
+        <w:t>-Next meeting will continue to work with testing and do wrap-up</w:t>
+      </w:r>
+    </w:p>
+    <w:p>
+      <w:r>
+        <w:t>-</w:t>
+      </w:r>
+      <w:r>
+        <w:t>How to test certain functions causing block on test coverage</w:t>
       </w:r>
       <w:bookmarkStart w:id="0" w:name="_GoBack"/>
       <w:bookmarkEnd w:id="0"/>

</xml_diff>